<commit_message>
UI bug fixed (navigation removed), healthbars added!
</commit_message>
<xml_diff>
--- a/Documents/GDD.docx
+++ b/Documents/GDD.docx
@@ -156,6 +156,73 @@
           <w:lang w:val="en-US"/>
         </w:rPr>
         <w:t>increases amount of load you can take with you</w:t>
+      </w:r>
+    </w:p>
+    <w:p>
+      <w:pPr>
+        <w:rPr>
+          <w:lang w:val="en-US"/>
+        </w:rPr>
+      </w:pPr>
+      <w:r>
+        <w:rPr>
+          <w:lang w:val="en-US"/>
+        </w:rPr>
+        <w:t xml:space="preserve">The player is rewarded </w:t>
+      </w:r>
+      <w:proofErr w:type="spellStart"/>
+      <w:r>
+        <w:rPr>
+          <w:lang w:val="en-US"/>
+        </w:rPr>
+        <w:t>xp</w:t>
+      </w:r>
+      <w:proofErr w:type="spellEnd"/>
+      <w:r>
+        <w:rPr>
+          <w:lang w:val="en-US"/>
+        </w:rPr>
+        <w:t xml:space="preserve"> for his actions, killing enemies, acquiring resources etc.</w:t>
+      </w:r>
+    </w:p>
+    <w:p>
+      <w:pPr>
+        <w:rPr>
+          <w:lang w:val="en-US"/>
+        </w:rPr>
+      </w:pPr>
+      <w:r>
+        <w:rPr>
+          <w:lang w:val="en-US"/>
+        </w:rPr>
+        <w:t xml:space="preserve">The goal is to achieve a certain amount of average </w:t>
+      </w:r>
+      <w:proofErr w:type="spellStart"/>
+      <w:r>
+        <w:rPr>
+          <w:lang w:val="en-US"/>
+        </w:rPr>
+        <w:t>xp</w:t>
+      </w:r>
+      <w:proofErr w:type="spellEnd"/>
+      <w:r>
+        <w:rPr>
+          <w:lang w:val="en-US"/>
+        </w:rPr>
+        <w:t xml:space="preserve"> over a few consecutive runs. This will unlock a teleport upgrade that will unlock new area types, enemies and other content.</w:t>
+      </w:r>
+    </w:p>
+    <w:p>
+      <w:pPr>
+        <w:rPr>
+          <w:lang w:val="en-US"/>
+        </w:rPr>
+      </w:pPr>
+      <w:r>
+        <w:rPr>
+          <w:lang w:val="en-US"/>
+        </w:rPr>
+        <w:t>After reaching the maximum level with a character, the goal becomes to compete against other players by being ranked in leaderboards.</w:t>
       </w:r>
       <w:bookmarkStart w:id="0" w:name="_GoBack"/>
       <w:bookmarkEnd w:id="0"/>

</xml_diff>